<commit_message>
Updating the design of my part of the project
</commit_message>
<xml_diff>
--- a/תכנון.docx
+++ b/תכנון.docx
@@ -79,6 +79,16 @@
     </w:p>
     <w:p>
       <w:pPr>
+        <w:rPr>
+          <w:rFonts w:hint="cs"/>
+        </w:rPr>
+      </w:pPr>
+      <w:r>
+        <w:t>Code name</w:t>
+      </w:r>
+    </w:p>
+    <w:p>
+      <w:pPr>
         <w:pStyle w:val="a3"/>
         <w:numPr>
           <w:ilvl w:val="0"/>
@@ -169,6 +179,26 @@
         </w:rPr>
         <w:t>מחבל</w:t>
       </w:r>
+      <w:r>
+        <w:rPr>
+          <w:rFonts w:hint="cs"/>
+          <w:rtl/>
+        </w:rPr>
+        <w:t xml:space="preserve"> </w:t>
+      </w:r>
+      <w:r>
+        <w:rPr>
+          <w:rtl/>
+        </w:rPr>
+        <w:t>–</w:t>
+      </w:r>
+      <w:r>
+        <w:rPr>
+          <w:rFonts w:hint="cs"/>
+          <w:rtl/>
+        </w:rPr>
+        <w:t xml:space="preserve"> קלאס</w:t>
+      </w:r>
     </w:p>
     <w:p>
       <w:pPr>
@@ -239,14 +269,7 @@
           <w:rFonts w:hint="cs"/>
           <w:rtl/>
         </w:rPr>
-        <w:t>קיבולת תקיפה כוללני</w:t>
-      </w:r>
-      <w:r>
-        <w:rPr>
-          <w:rFonts w:hint="cs"/>
-          <w:rtl/>
-        </w:rPr>
-        <w:t>ת</w:t>
+        <w:t>קיבולת תקיפה כוללנית</w:t>
       </w:r>
     </w:p>
     <w:p>
@@ -300,23 +323,7 @@
           <w:rFonts w:hint="cs"/>
           <w:rtl/>
         </w:rPr>
-        <w:t xml:space="preserve">תיעדוף סיכול: דרגה, נשק, מספר דוחות, קלות סיכול (במכונית יותר מבניין </w:t>
-      </w:r>
-      <w:proofErr w:type="spellStart"/>
-      <w:r>
-        <w:rPr>
-          <w:rFonts w:hint="cs"/>
-          <w:rtl/>
-        </w:rPr>
-        <w:t>וכו</w:t>
-      </w:r>
-      <w:proofErr w:type="spellEnd"/>
-      <w:r>
-        <w:rPr>
-          <w:rFonts w:hint="cs"/>
-          <w:rtl/>
-        </w:rPr>
-        <w:t xml:space="preserve">), </w:t>
+        <w:t xml:space="preserve">תיעדוף סיכול: דרגה, נשק, מספר דוחות, קלות סיכול (במכונית יותר מבניין וכו), </w:t>
       </w:r>
       <w:r>
         <w:rPr>
@@ -343,23 +350,7 @@
           <w:rFonts w:hint="cs"/>
           <w:rtl/>
         </w:rPr>
-        <w:t xml:space="preserve"> סינון לפי </w:t>
-      </w:r>
-      <w:proofErr w:type="spellStart"/>
-      <w:r>
-        <w:rPr>
-          <w:rFonts w:hint="cs"/>
-          <w:rtl/>
-        </w:rPr>
-        <w:t>קטוגריות</w:t>
-      </w:r>
-      <w:proofErr w:type="spellEnd"/>
-      <w:r>
-        <w:rPr>
-          <w:rFonts w:hint="cs"/>
-          <w:rtl/>
-        </w:rPr>
-        <w:t xml:space="preserve"> אלו)</w:t>
+        <w:t xml:space="preserve"> סינון לפי קטוגריות אלו)</w:t>
       </w:r>
       <w:r>
         <w:rPr>
@@ -730,6 +721,7 @@
           <w:rFonts w:hint="cs"/>
           <w:rtl/>
         </w:rPr>
+        <w:lastRenderedPageBreak/>
         <w:t>תקו</w:t>
       </w:r>
       <w:r>
@@ -752,7 +744,6 @@
           <w:rFonts w:hint="cs"/>
           <w:rtl/>
         </w:rPr>
-        <w:lastRenderedPageBreak/>
         <w:t>(</w:t>
       </w:r>
       <w:r>
@@ -871,23 +862,7 @@
           <w:rFonts w:hint="cs"/>
           <w:rtl/>
         </w:rPr>
-        <w:t xml:space="preserve"> (המופיעים מתעדכנים בשדה </w:t>
-      </w:r>
-      <w:proofErr w:type="spellStart"/>
-      <w:r>
-        <w:rPr>
-          <w:rFonts w:hint="cs"/>
-          <w:rtl/>
-        </w:rPr>
-        <w:t>מהקונסטרקטור</w:t>
-      </w:r>
-      <w:proofErr w:type="spellEnd"/>
-      <w:r>
-        <w:rPr>
-          <w:rFonts w:hint="cs"/>
-          <w:rtl/>
-        </w:rPr>
-        <w:t xml:space="preserve"> של כל מחלקה)</w:t>
+        <w:t xml:space="preserve"> (המופיעים מתעדכנים בשדה מהקונסטרקטור של כל מחלקה)</w:t>
       </w:r>
       <w:r>
         <w:rPr>
@@ -909,23 +884,7 @@
           <w:rFonts w:hint="cs"/>
           <w:rtl/>
         </w:rPr>
-        <w:t xml:space="preserve">מתודה: הנגשת המידע (לפי </w:t>
-      </w:r>
-      <w:proofErr w:type="spellStart"/>
-      <w:r>
-        <w:rPr>
-          <w:rFonts w:hint="cs"/>
-          <w:rtl/>
-        </w:rPr>
-        <w:t>קטוגריות</w:t>
-      </w:r>
-      <w:proofErr w:type="spellEnd"/>
-      <w:r>
-        <w:rPr>
-          <w:rFonts w:hint="cs"/>
-          <w:rtl/>
-        </w:rPr>
-        <w:t xml:space="preserve"> ולפי </w:t>
+        <w:t xml:space="preserve">מתודה: הנגשת המידע (לפי קטוגריות ולפי </w:t>
       </w:r>
       <w:r>
         <w:rPr>
@@ -962,7 +921,21 @@
           <w:rFonts w:hint="cs"/>
           <w:rtl/>
         </w:rPr>
-        <w:t>שדה: הזמנות תקיפה</w:t>
+        <w:t>שדה:</w:t>
+      </w:r>
+      <w:r>
+        <w:rPr>
+          <w:rFonts w:hint="cs"/>
+          <w:rtl/>
+        </w:rPr>
+        <w:t xml:space="preserve"> רשימה של</w:t>
+      </w:r>
+      <w:r>
+        <w:rPr>
+          <w:rFonts w:hint="cs"/>
+          <w:rtl/>
+        </w:rPr>
+        <w:t xml:space="preserve"> הזמנות תקיפה</w:t>
       </w:r>
     </w:p>
     <w:p>
@@ -1014,6 +987,7 @@
       <w:pPr>
         <w:jc w:val="both"/>
         <w:rPr>
+          <w:rFonts w:hint="cs"/>
           <w:rtl/>
         </w:rPr>
       </w:pPr>
@@ -1108,9 +1082,6 @@
           <w:numId w:val="9"/>
         </w:numPr>
         <w:jc w:val="both"/>
-        <w:rPr>
-          <w:rtl/>
-        </w:rPr>
       </w:pPr>
       <w:r>
         <w:rPr>
@@ -1122,11 +1093,229 @@
     </w:p>
     <w:p>
       <w:pPr>
-        <w:jc w:val="both"/>
-        <w:rPr>
-          <w:rtl/>
-        </w:rPr>
-      </w:pPr>
+        <w:pStyle w:val="a3"/>
+        <w:jc w:val="both"/>
+        <w:rPr>
+          <w:rtl/>
+        </w:rPr>
+      </w:pPr>
+    </w:p>
+    <w:p>
+      <w:pPr>
+        <w:pStyle w:val="a3"/>
+        <w:jc w:val="both"/>
+        <w:rPr>
+          <w:rtl/>
+        </w:rPr>
+      </w:pPr>
+    </w:p>
+    <w:p>
+      <w:pPr>
+        <w:pStyle w:val="a3"/>
+        <w:jc w:val="both"/>
+        <w:rPr>
+          <w:rtl/>
+        </w:rPr>
+      </w:pPr>
+    </w:p>
+    <w:p>
+      <w:pPr>
+        <w:jc w:val="both"/>
+        <w:rPr>
+          <w:rtl/>
+        </w:rPr>
+      </w:pPr>
+      <w:r>
+        <w:rPr>
+          <w:rFonts w:hint="cs"/>
+          <w:rtl/>
+        </w:rPr>
+        <w:t xml:space="preserve">שמא נכון לבנות קלאס לשליפת מודיעין </w:t>
+      </w:r>
+      <w:r>
+        <w:rPr>
+          <w:rtl/>
+        </w:rPr>
+        <w:t>–</w:t>
+      </w:r>
+      <w:r>
+        <w:rPr>
+          <w:rFonts w:hint="cs"/>
+          <w:rtl/>
+        </w:rPr>
+        <w:t xml:space="preserve"> ושם לבצע את המתודות, בנפרד מהדאטה בייס</w:t>
+      </w:r>
+    </w:p>
+    <w:p>
+      <w:pPr>
+        <w:jc w:val="both"/>
+        <w:rPr>
+          <w:rtl/>
+        </w:rPr>
+      </w:pPr>
+    </w:p>
+    <w:p>
+      <w:pPr>
+        <w:ind w:left="720" w:firstLine="720"/>
+        <w:jc w:val="both"/>
+        <w:rPr>
+          <w:rtl/>
+        </w:rPr>
+      </w:pPr>
+      <w:r>
+        <w:rPr>
+          <w:rFonts w:hint="cs"/>
+          <w:rtl/>
+        </w:rPr>
+        <w:t>מודיעין</w:t>
+      </w:r>
+    </w:p>
+    <w:p>
+      <w:pPr>
+        <w:jc w:val="both"/>
+        <w:rPr>
+          <w:rtl/>
+        </w:rPr>
+      </w:pPr>
+      <w:r>
+        <w:rPr>
+          <w:rFonts w:hint="cs"/>
+          <w:rtl/>
+        </w:rPr>
+        <w:t>מודיעין פנים</w:t>
+      </w:r>
+      <w:r>
+        <w:rPr>
+          <w:rtl/>
+        </w:rPr>
+        <w:tab/>
+      </w:r>
+      <w:r>
+        <w:rPr>
+          <w:rtl/>
+        </w:rPr>
+        <w:tab/>
+      </w:r>
+      <w:r>
+        <w:rPr>
+          <w:rtl/>
+        </w:rPr>
+        <w:tab/>
+      </w:r>
+      <w:r>
+        <w:rPr>
+          <w:rtl/>
+        </w:rPr>
+        <w:tab/>
+      </w:r>
+      <w:r>
+        <w:rPr>
+          <w:rFonts w:hint="cs"/>
+          <w:rtl/>
+        </w:rPr>
+        <w:t>מודיעין חוץ</w:t>
+      </w:r>
+    </w:p>
+    <w:p>
+      <w:pPr>
+        <w:jc w:val="both"/>
+        <w:rPr>
+          <w:rtl/>
+        </w:rPr>
+      </w:pPr>
+      <w:r>
+        <w:rPr>
+          <w:rFonts w:hint="cs"/>
+          <w:rtl/>
+        </w:rPr>
+        <w:t>נתונים</w:t>
+      </w:r>
+      <w:r>
+        <w:rPr>
+          <w:rtl/>
+        </w:rPr>
+        <w:tab/>
+      </w:r>
+      <w:r>
+        <w:rPr>
+          <w:rtl/>
+        </w:rPr>
+        <w:tab/>
+      </w:r>
+      <w:r>
+        <w:rPr>
+          <w:rtl/>
+        </w:rPr>
+        <w:tab/>
+      </w:r>
+      <w:r>
+        <w:rPr>
+          <w:rtl/>
+        </w:rPr>
+        <w:tab/>
+      </w:r>
+      <w:r>
+        <w:rPr>
+          <w:rtl/>
+        </w:rPr>
+        <w:tab/>
+      </w:r>
+      <w:r>
+        <w:rPr>
+          <w:rFonts w:hint="cs"/>
+          <w:rtl/>
+        </w:rPr>
+        <w:t>נתונים</w:t>
+      </w:r>
+      <w:r>
+        <w:rPr>
+          <w:rtl/>
+        </w:rPr>
+        <w:tab/>
+      </w:r>
+      <w:r>
+        <w:rPr>
+          <w:rtl/>
+        </w:rPr>
+        <w:tab/>
+      </w:r>
+    </w:p>
+    <w:p>
+      <w:pPr>
+        <w:jc w:val="both"/>
+      </w:pPr>
+      <w:r>
+        <w:rPr>
+          <w:rFonts w:hint="cs"/>
+          <w:rtl/>
+        </w:rPr>
+        <w:t>שליפה</w:t>
+      </w:r>
+      <w:r>
+        <w:rPr>
+          <w:rtl/>
+        </w:rPr>
+        <w:tab/>
+      </w:r>
+      <w:r>
+        <w:rPr>
+          <w:rtl/>
+        </w:rPr>
+        <w:tab/>
+      </w:r>
+      <w:r>
+        <w:rPr>
+          <w:rtl/>
+        </w:rPr>
+        <w:tab/>
+      </w:r>
+      <w:r>
+        <w:rPr>
+          <w:rFonts w:hint="cs"/>
+          <w:rtl/>
+        </w:rPr>
+        <w:t xml:space="preserve">                       שליפה</w:t>
+      </w:r>
     </w:p>
     <w:p>
       <w:pPr>

</xml_diff>